<commit_message>
Assignment 5 is posted
</commit_message>
<xml_diff>
--- a/assignments/allAssignments.docx
+++ b/assignments/allAssignments.docx
@@ -45,7 +45,15 @@
         <w:ind w:left="360"/>
       </w:pPr>
       <w:r>
-        <w:t>Install a text editor (recommended Sublime or Geany)</w:t>
+        <w:t xml:space="preserve">Install a text editor (recommended Sublime or </w:t>
+      </w:r>
+      <w:proofErr w:type="spellStart"/>
+      <w:r>
+        <w:t>Geany</w:t>
+      </w:r>
+      <w:proofErr w:type="spellEnd"/>
+      <w:r>
+        <w:t>)</w:t>
       </w:r>
     </w:p>
     <w:p>
@@ -58,7 +66,15 @@
         <w:ind w:left="360"/>
       </w:pPr>
       <w:r>
-        <w:t>Install GitHub (sign up for an account and install Desktop App)</w:t>
+        <w:t xml:space="preserve">Install </w:t>
+      </w:r>
+      <w:proofErr w:type="spellStart"/>
+      <w:r>
+        <w:t>GitHub</w:t>
+      </w:r>
+      <w:proofErr w:type="spellEnd"/>
+      <w:r>
+        <w:t xml:space="preserve"> (sign up for an account and install Desktop App)</w:t>
       </w:r>
     </w:p>
     <w:p>
@@ -139,7 +155,15 @@
         <w:t>Clone the MCP-743</w:t>
       </w:r>
       <w:r>
-        <w:t xml:space="preserve"> GitHub repo</w:t>
+        <w:t xml:space="preserve"> </w:t>
+      </w:r>
+      <w:proofErr w:type="spellStart"/>
+      <w:r>
+        <w:t>GitHub</w:t>
+      </w:r>
+      <w:proofErr w:type="spellEnd"/>
+      <w:r>
+        <w:t xml:space="preserve"> repo</w:t>
       </w:r>
     </w:p>
     <w:p>
@@ -165,7 +189,23 @@
         <w:ind w:left="360"/>
       </w:pPr>
       <w:r>
-        <w:t>Run the “helloWorld.py” file in the gettingStarted directory in the MCP-743 repo from the terminal, and if you choose, from your text editor, if you are using an editor such as Geany or Sublime.</w:t>
+        <w:t xml:space="preserve">Run the “helloWorld.py” file in the </w:t>
+      </w:r>
+      <w:proofErr w:type="spellStart"/>
+      <w:r>
+        <w:t>gettingStarted</w:t>
+      </w:r>
+      <w:proofErr w:type="spellEnd"/>
+      <w:r>
+        <w:t xml:space="preserve"> directory in the MCP-743 repo from the terminal, and if you choose, from your text editor, if you are using an editor such as </w:t>
+      </w:r>
+      <w:proofErr w:type="spellStart"/>
+      <w:r>
+        <w:t>Geany</w:t>
+      </w:r>
+      <w:proofErr w:type="spellEnd"/>
+      <w:r>
+        <w:t xml:space="preserve"> or Sublime.</w:t>
       </w:r>
     </w:p>
     <w:p>
@@ -204,7 +244,15 @@
         <w:t xml:space="preserve">current state of your </w:t>
       </w:r>
       <w:r>
-        <w:t>assignment after 12 noon on the day of class.</w:t>
+        <w:t xml:space="preserve">assignment after 12 </w:t>
+      </w:r>
+      <w:proofErr w:type="gramStart"/>
+      <w:r>
+        <w:t>noon</w:t>
+      </w:r>
+      <w:proofErr w:type="gramEnd"/>
+      <w:r>
+        <w:t xml:space="preserve"> on the day of class.</w:t>
       </w:r>
     </w:p>
     <w:p/>
@@ -257,13 +305,18 @@
     <w:p/>
     <w:p>
       <w:r>
-        <w:t>Upload the current state of your assignment</w:t>
-      </w:r>
-      <w:r>
-        <w:t xml:space="preserve"> after</w:t>
-      </w:r>
-      <w:r>
-        <w:t xml:space="preserve"> 12 noon on the day of class.</w:t>
+        <w:t>Upload the current state of your assignment after</w:t>
+      </w:r>
+      <w:r>
+        <w:t xml:space="preserve"> 12 </w:t>
+      </w:r>
+      <w:proofErr w:type="gramStart"/>
+      <w:r>
+        <w:t>noon</w:t>
+      </w:r>
+      <w:proofErr w:type="gramEnd"/>
+      <w:r>
+        <w:t xml:space="preserve"> on the day of class.</w:t>
       </w:r>
     </w:p>
     <w:p/>
@@ -316,7 +369,15 @@
         <w:t xml:space="preserve">relevant portions of the </w:t>
       </w:r>
       <w:r>
-        <w:t>assignment after 12 noon on the day of class.</w:t>
+        <w:t xml:space="preserve">assignment after 12 </w:t>
+      </w:r>
+      <w:proofErr w:type="gramStart"/>
+      <w:r>
+        <w:t>noon</w:t>
+      </w:r>
+      <w:proofErr w:type="gramEnd"/>
+      <w:r>
+        <w:t xml:space="preserve"> on the day of class.</w:t>
       </w:r>
     </w:p>
     <w:p>
@@ -356,29 +417,25 @@
         <w:ind w:left="360"/>
       </w:pPr>
       <w:r>
-        <w:t>Complete the assignment “class5-assignment-1-&lt;your name&gt;.pdf”</w:t>
-      </w:r>
-    </w:p>
-    <w:p>
-      <w:pPr>
-        <w:pStyle w:val="ListParagraph"/>
-        <w:numPr>
-          <w:ilvl w:val="0"/>
-          <w:numId w:val="3"/>
-        </w:numPr>
-        <w:ind w:left="360"/>
-      </w:pPr>
-      <w:r>
-        <w:t>Complete the assignment “class5-assignment-2.py”</w:t>
-      </w:r>
-    </w:p>
-    <w:p/>
-    <w:p>
-      <w:r>
-        <w:t>Following this assignment, I will assess your take-home test, and the state of your assignments, and inform you whether you are currently passing or failing the class.</w:t>
-      </w:r>
+        <w:t>Complete the assignment “class5-assignment-1-&lt;your name&gt;.</w:t>
+      </w:r>
+      <w:proofErr w:type="spellStart"/>
+      <w:r>
+        <w:t>pdf</w:t>
+      </w:r>
+      <w:proofErr w:type="spellEnd"/>
+      <w:r>
+        <w:t>”</w:t>
+      </w:r>
+    </w:p>
+    <w:p>
       <w:bookmarkStart w:id="0" w:name="_GoBack"/>
       <w:bookmarkEnd w:id="0"/>
+    </w:p>
+    <w:p>
+      <w:r>
+        <w:t>Following this assignment, I will assess your take-home test, and the state of your assignments, and inform you whether you are currently passing or failing the class.</w:t>
+      </w:r>
     </w:p>
     <w:p/>
     <w:p/>

</xml_diff>